<commit_message>
Multi-UAV Path Planning for Wireless Data Harvesting with Deep Reinforcement Learning being analyzed
Main contributions of this paper could be summarized 5 parts.
first, this paper provided Dec-POMDP so as to describe constraints of UAV's flying time
second, In order to resolve Dec-POMDP, They utilize DRL algorithm.
third, Dual global-local map processing was introduced
Lastly, They proposed parameter generalization which could be used a wide array of scenario parameters.
</commit_message>
<xml_diff>
--- a/state_action_reward/state_action_reward.docx
+++ b/state_action_reward/state_action_reward.docx
@@ -3963,28 +3963,20 @@
       </w:pPr>
       <w:r>
         <w:rPr>
-          <w:szCs w:val="20"/>
-        </w:rPr>
-        <w:t>Environment</w:t>
-      </w:r>
-    </w:p>
-    <w:p>
-      <w:pPr>
-        <w:pStyle w:val="a3"/>
-        <w:ind w:leftChars="0" w:left="760"/>
-        <w:rPr>
-          <w:rFonts w:hint="eastAsia"/>
-          <w:szCs w:val="20"/>
-        </w:rPr>
-      </w:pPr>
-      <w:r>
-        <w:rPr>
           <w:noProof/>
         </w:rPr>
         <w:drawing>
-          <wp:inline distT="0" distB="0" distL="0" distR="0" wp14:anchorId="7159CA17" wp14:editId="36A1C19B">
-            <wp:extent cx="3615150" cy="2457450"/>
-            <wp:effectExtent l="0" t="0" r="4445" b="0"/>
+          <wp:anchor distT="0" distB="0" distL="114300" distR="114300" simplePos="0" relativeHeight="251671552" behindDoc="0" locked="0" layoutInCell="1" allowOverlap="1" wp14:anchorId="7159CA17" wp14:editId="543B884C">
+            <wp:simplePos x="0" y="0"/>
+            <wp:positionH relativeFrom="margin">
+              <wp:align>left</wp:align>
+            </wp:positionH>
+            <wp:positionV relativeFrom="paragraph">
+              <wp:posOffset>339725</wp:posOffset>
+            </wp:positionV>
+            <wp:extent cx="2830195" cy="2444750"/>
+            <wp:effectExtent l="0" t="0" r="8255" b="0"/>
+            <wp:wrapSquare wrapText="bothSides"/>
             <wp:docPr id="30" name="그림 30"/>
             <wp:cNvGraphicFramePr>
               <a:graphicFrameLocks xmlns:a="http://schemas.openxmlformats.org/drawingml/2006/main" noChangeAspect="1"/>
@@ -3997,7 +3989,13 @@
                     <pic:cNvPicPr/>
                   </pic:nvPicPr>
                   <pic:blipFill>
-                    <a:blip r:embed="rId40"/>
+                    <a:blip r:embed="rId40">
+                      <a:extLst>
+                        <a:ext uri="{28A0092B-C50C-407E-A947-70E740481C1C}">
+                          <a14:useLocalDpi xmlns:a14="http://schemas.microsoft.com/office/drawing/2010/main" val="0"/>
+                        </a:ext>
+                      </a:extLst>
+                    </a:blip>
                     <a:stretch>
                       <a:fillRect/>
                     </a:stretch>
@@ -4005,7 +4003,7 @@
                   <pic:spPr>
                     <a:xfrm>
                       <a:off x="0" y="0"/>
-                      <a:ext cx="3624461" cy="2463779"/>
+                      <a:ext cx="2830195" cy="2444750"/>
                     </a:xfrm>
                     <a:prstGeom prst="rect">
                       <a:avLst/>
@@ -4014,8 +4012,788 @@
                 </pic:pic>
               </a:graphicData>
             </a:graphic>
-          </wp:inline>
+            <wp14:sizeRelH relativeFrom="margin">
+              <wp14:pctWidth>0</wp14:pctWidth>
+            </wp14:sizeRelH>
+            <wp14:sizeRelV relativeFrom="margin">
+              <wp14:pctHeight>0</wp14:pctHeight>
+            </wp14:sizeRelV>
+          </wp:anchor>
         </w:drawing>
+      </w:r>
+      <w:r>
+        <w:rPr>
+          <w:szCs w:val="20"/>
+        </w:rPr>
+        <w:t>Environment</w:t>
+      </w:r>
+    </w:p>
+    <w:p>
+      <w:pPr>
+        <w:pStyle w:val="a3"/>
+        <w:ind w:leftChars="0" w:left="760"/>
+        <w:rPr>
+          <w:szCs w:val="20"/>
+        </w:rPr>
+      </w:pPr>
+      <w:r>
+        <w:rPr>
+          <w:szCs w:val="20"/>
+        </w:rPr>
+        <w:t>Square grid world = start/landing position + position UAV cannot occupy + Obstacles blocking wireless link</w:t>
+      </w:r>
+    </w:p>
+    <w:p>
+      <w:pPr>
+        <w:pStyle w:val="a3"/>
+        <w:ind w:leftChars="0" w:left="760"/>
+        <w:rPr>
+          <w:szCs w:val="20"/>
+        </w:rPr>
+      </w:pPr>
+      <w:r>
+        <w:rPr>
+          <w:szCs w:val="20"/>
+        </w:rPr>
+        <w:t xml:space="preserve">A team of </w:t>
+      </w:r>
+      <w:r>
+        <w:rPr>
+          <w:rFonts w:hint="eastAsia"/>
+          <w:szCs w:val="20"/>
+        </w:rPr>
+        <w:t>U</w:t>
+      </w:r>
+      <w:r>
+        <w:rPr>
+          <w:szCs w:val="20"/>
+        </w:rPr>
+        <w:t>AV(</w:t>
+      </w:r>
+      <w:r>
+        <w:rPr>
+          <w:rFonts w:hint="eastAsia"/>
+          <w:szCs w:val="20"/>
+        </w:rPr>
+        <w:t xml:space="preserve">동일한 </w:t>
+      </w:r>
+      <w:r>
+        <w:rPr>
+          <w:szCs w:val="20"/>
+        </w:rPr>
+        <w:t>UAV)</w:t>
+      </w:r>
+      <w:r>
+        <w:rPr>
+          <w:rFonts w:hint="eastAsia"/>
+          <w:szCs w:val="20"/>
+        </w:rPr>
+        <w:t xml:space="preserve">의 </w:t>
+      </w:r>
+      <w:r>
+        <w:rPr>
+          <w:szCs w:val="20"/>
+        </w:rPr>
+        <w:t xml:space="preserve">path planning problem : </w:t>
+      </w:r>
+      <w:r>
+        <w:rPr>
+          <w:rFonts w:hint="eastAsia"/>
+          <w:szCs w:val="20"/>
+        </w:rPr>
+        <w:t>D</w:t>
+      </w:r>
+      <w:r>
+        <w:rPr>
+          <w:szCs w:val="20"/>
+        </w:rPr>
+        <w:t>ec-POMDP</w:t>
+      </w:r>
+    </w:p>
+    <w:p>
+      <w:pPr>
+        <w:pStyle w:val="a3"/>
+        <w:ind w:leftChars="0" w:left="760"/>
+        <w:rPr>
+          <w:szCs w:val="20"/>
+        </w:rPr>
+      </w:pPr>
+      <w:r>
+        <w:rPr>
+          <w:rFonts w:hint="eastAsia"/>
+          <w:szCs w:val="20"/>
+        </w:rPr>
+        <w:t xml:space="preserve">제약 </w:t>
+      </w:r>
+      <w:r>
+        <w:rPr>
+          <w:szCs w:val="20"/>
+        </w:rPr>
+        <w:t>: trajectory + battery + urban environment + wireless(random signal blocking events)</w:t>
+      </w:r>
+    </w:p>
+    <w:p>
+      <w:pPr>
+        <w:pStyle w:val="a3"/>
+        <w:ind w:leftChars="0" w:left="760"/>
+        <w:rPr>
+          <w:rFonts w:hint="eastAsia"/>
+          <w:szCs w:val="20"/>
+        </w:rPr>
+      </w:pPr>
+      <w:r>
+        <w:rPr>
+          <w:szCs w:val="20"/>
+        </w:rPr>
+        <w:t xml:space="preserve">Contribution : </w:t>
+      </w:r>
+      <w:r>
+        <w:rPr>
+          <w:rFonts w:hint="eastAsia"/>
+          <w:szCs w:val="20"/>
+        </w:rPr>
+        <w:t xml:space="preserve">시나리오 파라미터에 여유를 주는 일반화가 가능한 </w:t>
+      </w:r>
+      <w:r>
+        <w:rPr>
+          <w:szCs w:val="20"/>
+        </w:rPr>
+        <w:t xml:space="preserve">DRL method </w:t>
+      </w:r>
+      <w:r>
+        <w:rPr>
+          <w:rFonts w:hint="eastAsia"/>
+          <w:szCs w:val="20"/>
+        </w:rPr>
+        <w:t>b</w:t>
+      </w:r>
+      <w:r>
+        <w:rPr>
+          <w:szCs w:val="20"/>
+        </w:rPr>
+        <w:t>y using “centered global-local map processing”</w:t>
+      </w:r>
+    </w:p>
+    <w:p>
+      <w:pPr>
+        <w:pStyle w:val="a3"/>
+        <w:numPr>
+          <w:ilvl w:val="0"/>
+          <w:numId w:val="2"/>
+        </w:numPr>
+        <w:ind w:leftChars="0"/>
+        <w:rPr>
+          <w:szCs w:val="20"/>
+        </w:rPr>
+      </w:pPr>
+      <w:r>
+        <w:rPr>
+          <w:szCs w:val="20"/>
+        </w:rPr>
+        <w:t>Flying time</w:t>
+      </w:r>
+      <w:r>
+        <w:rPr>
+          <w:rFonts w:hint="eastAsia"/>
+          <w:szCs w:val="20"/>
+        </w:rPr>
+        <w:t xml:space="preserve">의 </w:t>
+      </w:r>
+      <w:r>
+        <w:rPr>
+          <w:szCs w:val="20"/>
+        </w:rPr>
+        <w:t>constraint : Dec-POMDP with full reward function description</w:t>
+      </w:r>
+    </w:p>
+    <w:p>
+      <w:pPr>
+        <w:pStyle w:val="a3"/>
+        <w:numPr>
+          <w:ilvl w:val="0"/>
+          <w:numId w:val="2"/>
+        </w:numPr>
+        <w:ind w:leftChars="0"/>
+        <w:rPr>
+          <w:szCs w:val="20"/>
+        </w:rPr>
+      </w:pPr>
+      <w:r>
+        <w:rPr>
+          <w:szCs w:val="20"/>
+        </w:rPr>
+        <w:t>Dec-POMDP</w:t>
+      </w:r>
+      <w:r>
+        <w:rPr>
+          <w:rFonts w:hint="eastAsia"/>
+          <w:szCs w:val="20"/>
+        </w:rPr>
+        <w:t xml:space="preserve">를 </w:t>
+      </w:r>
+      <w:r>
+        <w:rPr>
+          <w:szCs w:val="20"/>
+        </w:rPr>
+        <w:t>Deep multi-agent RL</w:t>
+      </w:r>
+      <w:r>
+        <w:rPr>
+          <w:rFonts w:hint="eastAsia"/>
+          <w:szCs w:val="20"/>
+        </w:rPr>
+        <w:t>로 해결</w:t>
+      </w:r>
+    </w:p>
+    <w:p>
+      <w:pPr>
+        <w:pStyle w:val="a3"/>
+        <w:numPr>
+          <w:ilvl w:val="0"/>
+          <w:numId w:val="2"/>
+        </w:numPr>
+        <w:ind w:leftChars="0"/>
+        <w:rPr>
+          <w:szCs w:val="20"/>
+        </w:rPr>
+      </w:pPr>
+      <w:r>
+        <w:rPr>
+          <w:rFonts w:hint="eastAsia"/>
+          <w:szCs w:val="20"/>
+        </w:rPr>
+        <w:t>D</w:t>
+      </w:r>
+      <w:r>
+        <w:rPr>
+          <w:szCs w:val="20"/>
+        </w:rPr>
+        <w:t xml:space="preserve">ual global-local map processing : </w:t>
+      </w:r>
+      <w:r>
+        <w:rPr>
+          <w:rFonts w:hint="eastAsia"/>
+          <w:szCs w:val="20"/>
+        </w:rPr>
+        <w:t xml:space="preserve">큰 맵과 </w:t>
+      </w:r>
+      <w:r>
+        <w:rPr>
+          <w:szCs w:val="20"/>
+        </w:rPr>
+        <w:t>state spaces</w:t>
+      </w:r>
+      <w:r>
+        <w:rPr>
+          <w:rFonts w:hint="eastAsia"/>
+          <w:szCs w:val="20"/>
+        </w:rPr>
+        <w:t xml:space="preserve">에 대한 학습과 적응 효율성에 있어 이점 </w:t>
+      </w:r>
+      <w:r>
+        <w:rPr>
+          <w:szCs w:val="20"/>
+        </w:rPr>
+        <w:t>using map centering!</w:t>
+      </w:r>
+    </w:p>
+    <w:p>
+      <w:pPr>
+        <w:pStyle w:val="a3"/>
+        <w:numPr>
+          <w:ilvl w:val="0"/>
+          <w:numId w:val="2"/>
+        </w:numPr>
+        <w:ind w:leftChars="0"/>
+        <w:rPr>
+          <w:szCs w:val="20"/>
+        </w:rPr>
+      </w:pPr>
+      <w:r>
+        <w:rPr>
+          <w:szCs w:val="20"/>
+        </w:rPr>
+        <w:t>Parameter generalization</w:t>
+      </w:r>
+      <w:r>
+        <w:rPr>
+          <w:szCs w:val="20"/>
+        </w:rPr>
+        <w:t xml:space="preserve"> : the learned policy can be reused over a wide array of scenario parameters.</w:t>
+      </w:r>
+    </w:p>
+    <w:p>
+      <w:pPr>
+        <w:pStyle w:val="a3"/>
+        <w:numPr>
+          <w:ilvl w:val="0"/>
+          <w:numId w:val="2"/>
+        </w:numPr>
+        <w:ind w:leftChars="0"/>
+        <w:rPr>
+          <w:szCs w:val="20"/>
+        </w:rPr>
+      </w:pPr>
+      <w:r>
+        <w:rPr>
+          <w:rFonts w:hint="eastAsia"/>
+          <w:szCs w:val="20"/>
+        </w:rPr>
+        <w:t>U</w:t>
+      </w:r>
+      <w:r>
+        <w:rPr>
+          <w:szCs w:val="20"/>
+        </w:rPr>
+        <w:t>AV model</w:t>
+      </w:r>
+    </w:p>
+    <w:p>
+      <w:pPr>
+        <w:pStyle w:val="a3"/>
+        <w:numPr>
+          <w:ilvl w:val="0"/>
+          <w:numId w:val="2"/>
+        </w:numPr>
+        <w:ind w:leftChars="0"/>
+        <w:rPr>
+          <w:szCs w:val="20"/>
+        </w:rPr>
+      </w:pPr>
+      <w:r>
+        <w:rPr>
+          <w:szCs w:val="20"/>
+        </w:rPr>
+        <w:t>UAV</w:t>
+      </w:r>
+      <w:r>
+        <w:rPr>
+          <w:rFonts w:hint="eastAsia"/>
+          <w:szCs w:val="20"/>
+        </w:rPr>
+        <w:t xml:space="preserve">의 </w:t>
+      </w:r>
+      <w:r>
+        <w:rPr>
+          <w:szCs w:val="20"/>
+        </w:rPr>
+        <w:t>state = 3D position + operation status + battery level</w:t>
+      </w:r>
+    </w:p>
+    <w:p>
+      <w:pPr>
+        <w:pStyle w:val="a3"/>
+        <w:numPr>
+          <w:ilvl w:val="0"/>
+          <w:numId w:val="2"/>
+        </w:numPr>
+        <w:ind w:leftChars="0"/>
+        <w:rPr>
+          <w:szCs w:val="20"/>
+        </w:rPr>
+      </w:pPr>
+      <w:r>
+        <w:rPr>
+          <w:rFonts w:hint="eastAsia"/>
+          <w:szCs w:val="20"/>
+        </w:rPr>
+        <w:t>U</w:t>
+      </w:r>
+      <w:r>
+        <w:rPr>
+          <w:szCs w:val="20"/>
+        </w:rPr>
+        <w:t>AV</w:t>
+      </w:r>
+      <w:r>
+        <w:rPr>
+          <w:rFonts w:hint="eastAsia"/>
+          <w:szCs w:val="20"/>
+        </w:rPr>
+        <w:t xml:space="preserve">의 </w:t>
+      </w:r>
+      <w:r>
+        <w:rPr>
+          <w:szCs w:val="20"/>
+        </w:rPr>
+        <w:t>action = 6</w:t>
+      </w:r>
+      <w:r>
+        <w:rPr>
+          <w:rFonts w:hint="eastAsia"/>
+          <w:szCs w:val="20"/>
+        </w:rPr>
+        <w:t>가지,</w:t>
+      </w:r>
+      <w:r>
+        <w:rPr>
+          <w:szCs w:val="20"/>
+        </w:rPr>
+        <w:t xml:space="preserve"> 1 time slot</w:t>
+      </w:r>
+      <w:r>
+        <w:rPr>
+          <w:rFonts w:hint="eastAsia"/>
+          <w:szCs w:val="20"/>
+        </w:rPr>
+        <w:t xml:space="preserve">에 움직이는 거리 </w:t>
+      </w:r>
+      <w:r>
+        <w:rPr>
+          <w:szCs w:val="20"/>
+        </w:rPr>
+        <w:t>= cell size</w:t>
+      </w:r>
+    </w:p>
+    <w:p>
+      <w:pPr>
+        <w:pStyle w:val="a3"/>
+        <w:numPr>
+          <w:ilvl w:val="0"/>
+          <w:numId w:val="2"/>
+        </w:numPr>
+        <w:ind w:leftChars="0"/>
+        <w:rPr>
+          <w:szCs w:val="20"/>
+        </w:rPr>
+      </w:pPr>
+      <w:r>
+        <w:rPr>
+          <w:rFonts w:hint="eastAsia"/>
+          <w:szCs w:val="20"/>
+        </w:rPr>
+        <w:t>L</w:t>
+      </w:r>
+      <w:r>
+        <w:rPr>
+          <w:szCs w:val="20"/>
+        </w:rPr>
+        <w:t>ink performance model</w:t>
+      </w:r>
+    </w:p>
+    <w:p>
+      <w:pPr>
+        <w:pStyle w:val="a3"/>
+        <w:numPr>
+          <w:ilvl w:val="0"/>
+          <w:numId w:val="2"/>
+        </w:numPr>
+        <w:ind w:leftChars="0"/>
+        <w:rPr>
+          <w:szCs w:val="20"/>
+        </w:rPr>
+      </w:pPr>
+      <w:r>
+        <w:rPr>
+          <w:szCs w:val="20"/>
+        </w:rPr>
+        <w:t>Communication time slot</w:t>
+      </w:r>
+      <w:r>
+        <w:rPr>
+          <w:rFonts w:hint="eastAsia"/>
+          <w:szCs w:val="20"/>
+        </w:rPr>
+        <w:t xml:space="preserve">이 </w:t>
+      </w:r>
+      <w:r>
+        <w:rPr>
+          <w:szCs w:val="20"/>
+        </w:rPr>
+        <w:t>mission time slot</w:t>
+      </w:r>
+      <w:r>
+        <w:rPr>
+          <w:rFonts w:hint="eastAsia"/>
+          <w:szCs w:val="20"/>
+        </w:rPr>
+        <w:t>보다 작게 정의해서 활용</w:t>
+      </w:r>
+    </w:p>
+    <w:p>
+      <w:pPr>
+        <w:pStyle w:val="a3"/>
+        <w:numPr>
+          <w:ilvl w:val="0"/>
+          <w:numId w:val="2"/>
+        </w:numPr>
+        <w:ind w:leftChars="0"/>
+        <w:rPr>
+          <w:szCs w:val="20"/>
+        </w:rPr>
+      </w:pPr>
+      <w:r>
+        <w:rPr>
+          <w:rFonts w:hint="eastAsia"/>
+          <w:szCs w:val="20"/>
+        </w:rPr>
+        <w:t>I</w:t>
+      </w:r>
+      <w:r>
+        <w:rPr>
+          <w:szCs w:val="20"/>
+        </w:rPr>
+        <w:t>oT Device</w:t>
+      </w:r>
+      <w:r>
+        <w:rPr>
+          <w:rFonts w:hint="eastAsia"/>
+          <w:szCs w:val="20"/>
+        </w:rPr>
+        <w:t xml:space="preserve"> </w:t>
+      </w:r>
+      <w:r>
+        <w:rPr>
+          <w:szCs w:val="20"/>
+        </w:rPr>
+        <w:t>sensor has a finite amount of Data</w:t>
+      </w:r>
+    </w:p>
+    <w:p>
+      <w:pPr>
+        <w:pStyle w:val="a3"/>
+        <w:numPr>
+          <w:ilvl w:val="0"/>
+          <w:numId w:val="2"/>
+        </w:numPr>
+        <w:ind w:leftChars="0"/>
+        <w:rPr>
+          <w:szCs w:val="20"/>
+        </w:rPr>
+      </w:pPr>
+      <w:r>
+        <w:rPr>
+          <w:rFonts w:hint="eastAsia"/>
+          <w:szCs w:val="20"/>
+        </w:rPr>
+        <w:t>U</w:t>
+      </w:r>
+      <w:r>
+        <w:rPr>
+          <w:szCs w:val="20"/>
+        </w:rPr>
+        <w:t>AV-to-ground channel model : links with LOS/NLOS + path loss + shadow fading</w:t>
+      </w:r>
+    </w:p>
+    <w:p>
+      <w:pPr>
+        <w:pStyle w:val="a3"/>
+        <w:numPr>
+          <w:ilvl w:val="0"/>
+          <w:numId w:val="2"/>
+        </w:numPr>
+        <w:ind w:leftChars="0"/>
+        <w:rPr>
+          <w:szCs w:val="20"/>
+        </w:rPr>
+      </w:pPr>
+      <w:r>
+        <w:rPr>
+          <w:rFonts w:hint="eastAsia"/>
+          <w:szCs w:val="20"/>
+        </w:rPr>
+        <w:t>M</w:t>
+      </w:r>
+      <w:r>
+        <w:rPr>
+          <w:szCs w:val="20"/>
+        </w:rPr>
+        <w:t>ultiple access protocol</w:t>
+      </w:r>
+    </w:p>
+    <w:p>
+      <w:pPr>
+        <w:pStyle w:val="a3"/>
+        <w:numPr>
+          <w:ilvl w:val="0"/>
+          <w:numId w:val="2"/>
+        </w:numPr>
+        <w:ind w:leftChars="0"/>
+        <w:rPr>
+          <w:szCs w:val="20"/>
+        </w:rPr>
+      </w:pPr>
+      <w:r>
+        <w:rPr>
+          <w:rFonts w:hint="eastAsia"/>
+          <w:szCs w:val="20"/>
+        </w:rPr>
+        <w:t>T</w:t>
+      </w:r>
+      <w:r>
+        <w:rPr>
+          <w:szCs w:val="20"/>
+        </w:rPr>
+        <w:t xml:space="preserve">DMA : a UAV to various </w:t>
+      </w:r>
+      <w:r>
+        <w:rPr>
+          <w:szCs w:val="20"/>
+        </w:rPr>
+        <w:t xml:space="preserve">ground </w:t>
+      </w:r>
+      <w:r>
+        <w:rPr>
+          <w:szCs w:val="20"/>
+        </w:rPr>
+        <w:t>user, inter-UAV interference</w:t>
+      </w:r>
+      <w:r>
+        <w:rPr>
+          <w:rFonts w:hint="eastAsia"/>
+          <w:szCs w:val="20"/>
+        </w:rPr>
+        <w:t>는 없음,</w:t>
+      </w:r>
+      <w:r>
+        <w:rPr>
+          <w:szCs w:val="20"/>
+        </w:rPr>
+        <w:t xml:space="preserve"> </w:t>
+      </w:r>
+      <w:r>
+        <w:rPr>
+          <w:rFonts w:hint="eastAsia"/>
+          <w:szCs w:val="20"/>
+        </w:rPr>
+        <w:t>I</w:t>
+      </w:r>
+      <w:r>
+        <w:rPr>
+          <w:szCs w:val="20"/>
+        </w:rPr>
+        <w:t>oT device</w:t>
+      </w:r>
+      <w:r>
+        <w:rPr>
+          <w:rFonts w:hint="eastAsia"/>
+          <w:szCs w:val="20"/>
+        </w:rPr>
+        <w:t>는 m</w:t>
+      </w:r>
+      <w:r>
+        <w:rPr>
+          <w:szCs w:val="20"/>
+        </w:rPr>
+        <w:t>ulti-band node</w:t>
+      </w:r>
+      <w:r>
+        <w:rPr>
+          <w:rFonts w:hint="eastAsia"/>
+          <w:szCs w:val="20"/>
+        </w:rPr>
+        <w:t>로 작동해서 a</w:t>
+      </w:r>
+      <w:r>
+        <w:rPr>
+          <w:szCs w:val="20"/>
+        </w:rPr>
+        <w:t>ll UAV</w:t>
+      </w:r>
+      <w:r>
+        <w:rPr>
+          <w:rFonts w:hint="eastAsia"/>
+          <w:szCs w:val="20"/>
+        </w:rPr>
+        <w:t>와 통신 가능(S</w:t>
+      </w:r>
+      <w:r>
+        <w:rPr>
+          <w:szCs w:val="20"/>
+        </w:rPr>
+        <w:t>cheduling decision</w:t>
+      </w:r>
+      <w:r>
+        <w:rPr>
+          <w:rFonts w:hint="eastAsia"/>
+          <w:szCs w:val="20"/>
+        </w:rPr>
+        <w:t xml:space="preserve">은 </w:t>
+      </w:r>
+      <w:r>
+        <w:rPr>
+          <w:szCs w:val="20"/>
+        </w:rPr>
+        <w:t>action space</w:t>
+      </w:r>
+      <w:r>
+        <w:rPr>
+          <w:rFonts w:hint="eastAsia"/>
+          <w:szCs w:val="20"/>
+        </w:rPr>
+        <w:t>에 속하지 않음</w:t>
+      </w:r>
+    </w:p>
+    <w:p>
+      <w:pPr>
+        <w:pStyle w:val="a3"/>
+        <w:numPr>
+          <w:ilvl w:val="0"/>
+          <w:numId w:val="2"/>
+        </w:numPr>
+        <w:ind w:leftChars="0"/>
+        <w:rPr>
+          <w:szCs w:val="20"/>
+        </w:rPr>
+      </w:pPr>
+      <w:r>
+        <w:rPr>
+          <w:rFonts w:hint="eastAsia"/>
+          <w:szCs w:val="20"/>
+        </w:rPr>
+        <w:t>D</w:t>
+      </w:r>
+      <w:r>
+        <w:rPr>
+          <w:szCs w:val="20"/>
+        </w:rPr>
+        <w:t xml:space="preserve">ec-POMDP </w:t>
+      </w:r>
+      <w:r>
+        <w:rPr>
+          <w:szCs w:val="20"/>
+        </w:rPr>
+        <w:t xml:space="preserve">= </w:t>
+      </w:r>
+      <w:r>
+        <w:rPr>
+          <w:rFonts w:hint="eastAsia"/>
+          <w:szCs w:val="20"/>
+        </w:rPr>
+        <w:t>s</w:t>
+      </w:r>
+      <w:r>
+        <w:rPr>
+          <w:szCs w:val="20"/>
+        </w:rPr>
+        <w:t xml:space="preserve">tate space + joint action space + transition probability function + reward function + </w:t>
+      </w:r>
+      <w:r>
+        <w:rPr>
+          <w:szCs w:val="20"/>
+        </w:rPr>
+        <w:lastRenderedPageBreak/>
+        <w:t>joint observation space + observation function + discount facto</w:t>
+      </w:r>
+    </w:p>
+    <w:p>
+      <w:pPr>
+        <w:pStyle w:val="a3"/>
+        <w:numPr>
+          <w:ilvl w:val="0"/>
+          <w:numId w:val="2"/>
+        </w:numPr>
+        <w:ind w:leftChars="0"/>
+        <w:rPr>
+          <w:rFonts w:hint="eastAsia"/>
+          <w:szCs w:val="20"/>
+        </w:rPr>
+      </w:pPr>
+      <w:r>
+        <w:rPr>
+          <w:szCs w:val="20"/>
+        </w:rPr>
+        <w:t>r</w:t>
       </w:r>
     </w:p>
     <w:p>
@@ -4040,6 +4818,29 @@
     <w:p>
       <w:pPr>
         <w:pStyle w:val="a3"/>
+        <w:ind w:leftChars="0" w:left="760"/>
+        <w:rPr>
+          <w:rFonts w:hint="eastAsia"/>
+          <w:szCs w:val="20"/>
+        </w:rPr>
+      </w:pPr>
+      <w:r>
+        <w:rPr>
+          <w:rFonts w:hint="eastAsia"/>
+          <w:szCs w:val="20"/>
+        </w:rPr>
+        <w:t>-</w:t>
+      </w:r>
+      <w:r>
+        <w:rPr>
+          <w:szCs w:val="20"/>
+        </w:rPr>
+        <w:t>environment information(Landing Zone + NFZs + Obstacles) + Agents(UAV Positions + Flying Times + Operational Status) + Devices(Device Positions + Device Data)</w:t>
+      </w:r>
+    </w:p>
+    <w:p>
+      <w:pPr>
+        <w:pStyle w:val="a3"/>
         <w:numPr>
           <w:ilvl w:val="0"/>
           <w:numId w:val="10"/>
@@ -4061,6 +4862,77 @@
         <w:pStyle w:val="a3"/>
         <w:numPr>
           <w:ilvl w:val="0"/>
+          <w:numId w:val="2"/>
+        </w:numPr>
+        <w:ind w:leftChars="0"/>
+        <w:rPr>
+          <w:szCs w:val="20"/>
+        </w:rPr>
+      </w:pPr>
+      <w:r>
+        <w:rPr>
+          <w:szCs w:val="20"/>
+        </w:rPr>
+        <w:t>Safety controller so as to collision avoidance + NFZ + obstacle avoidance + excluding landing + evaluates(</w:t>
+      </w:r>
+      <w:r>
+        <w:rPr>
+          <w:rFonts w:hint="eastAsia"/>
+          <w:szCs w:val="20"/>
+        </w:rPr>
+        <w:t xml:space="preserve">해당 </w:t>
+      </w:r>
+      <w:r>
+        <w:rPr>
+          <w:szCs w:val="20"/>
+        </w:rPr>
+        <w:t>agent</w:t>
+      </w:r>
+      <w:r>
+        <w:rPr>
+          <w:rFonts w:hint="eastAsia"/>
+          <w:szCs w:val="20"/>
+        </w:rPr>
+        <w:t>의 a</w:t>
+      </w:r>
+      <w:r>
+        <w:rPr>
+          <w:szCs w:val="20"/>
+        </w:rPr>
+        <w:t>ction</w:t>
+      </w:r>
+      <w:r>
+        <w:rPr>
+          <w:rFonts w:hint="eastAsia"/>
+          <w:szCs w:val="20"/>
+        </w:rPr>
+        <w:t>을 수용할지 안할지,</w:t>
+      </w:r>
+      <w:r>
+        <w:rPr>
+          <w:szCs w:val="20"/>
+        </w:rPr>
+        <w:t xml:space="preserve"> </w:t>
+      </w:r>
+      <w:r>
+        <w:rPr>
+          <w:rFonts w:hint="eastAsia"/>
+          <w:szCs w:val="20"/>
+        </w:rPr>
+        <w:t xml:space="preserve">안한다면 </w:t>
+      </w:r>
+      <w:r>
+        <w:rPr>
+          <w:szCs w:val="20"/>
+        </w:rPr>
+        <w:t>hovering)</w:t>
+      </w:r>
+    </w:p>
+    <w:p>
+      <w:pPr>
+        <w:pStyle w:val="a3"/>
+        <w:numPr>
+          <w:ilvl w:val="0"/>
           <w:numId w:val="10"/>
         </w:numPr>
         <w:ind w:leftChars="0"/>
@@ -4073,6 +4945,26 @@
           <w:szCs w:val="20"/>
         </w:rPr>
         <w:t>Reward</w:t>
+      </w:r>
+    </w:p>
+    <w:p>
+      <w:pPr>
+        <w:pStyle w:val="a3"/>
+        <w:numPr>
+          <w:ilvl w:val="0"/>
+          <w:numId w:val="2"/>
+        </w:numPr>
+        <w:ind w:leftChars="0"/>
+        <w:rPr>
+          <w:rFonts w:hint="eastAsia"/>
+          <w:szCs w:val="20"/>
+        </w:rPr>
+      </w:pPr>
+      <w:r>
+        <w:rPr>
+          <w:szCs w:val="20"/>
+        </w:rPr>
+        <w:t xml:space="preserve">Collective reward + individual penalty(when safety controller rejected) + individual penalty(when not landing) + constant movement penalty </w:t>
       </w:r>
     </w:p>
     <w:p>

</xml_diff>